<commit_message>
Move Curl over to component, change date field, clean code
</commit_message>
<xml_diff>
--- a/SHOPIFY AND CAKE.docx
+++ b/SHOPIFY AND CAKE.docx
@@ -3,7 +3,15 @@
 <w:document xmlns:wpc="http://schemas.microsoft.com/office/word/2010/wordprocessingCanvas" xmlns:mc="http://schemas.openxmlformats.org/markup-compatibility/2006" xmlns:o="urn:schemas-microsoft-com:office:office" xmlns:r="http://schemas.openxmlformats.org/officeDocument/2006/relationships" xmlns:m="http://schemas.openxmlformats.org/officeDocument/2006/math" xmlns:v="urn:schemas-microsoft-com:vml" xmlns:wp14="http://schemas.microsoft.com/office/word/2010/wordprocessingDrawing" xmlns:wp="http://schemas.openxmlformats.org/drawingml/2006/wordprocessingDrawing" xmlns:w10="urn:schemas-microsoft-com:office:word" xmlns:w="http://schemas.openxmlformats.org/wordprocessingml/2006/main" xmlns:w14="http://schemas.microsoft.com/office/word/2010/wordml" xmlns:w15="http://schemas.microsoft.com/office/word/2012/wordml" xmlns:wpg="http://schemas.microsoft.com/office/word/2010/wordprocessingGroup" xmlns:wpi="http://schemas.microsoft.com/office/word/2010/wordprocessingInk" xmlns:wne="http://schemas.microsoft.com/office/word/2006/wordml" xmlns:wps="http://schemas.microsoft.com/office/word/2010/wordprocessingShape" mc:Ignorable="w14 w15 wp14">
   <w:body>
     <w:p>
-      <w:r>
+      <w:pPr>
+        <w:rPr>
+          <w:b/>
+        </w:rPr>
+      </w:pPr>
+      <w:r>
+        <w:rPr>
+          <w:b/>
+        </w:rPr>
         <w:t>SHOPIFY AND CAKE</w:t>
       </w:r>
     </w:p>
@@ -24,13 +32,39 @@
     </w:p>
     <w:p/>
     <w:p>
-      <w:r>
+      <w:pPr>
+        <w:rPr>
+          <w:b/>
+        </w:rPr>
+      </w:pPr>
+      <w:bookmarkStart w:id="0" w:name="_GoBack"/>
+      <w:r>
+        <w:rPr>
+          <w:b/>
+        </w:rPr>
         <w:t xml:space="preserve">Response: </w:t>
       </w:r>
     </w:p>
-    <w:p>
-      <w:r>
-        <w:t>{"api_permission":{"created_at":null,"id":null,"callback_url":"http:\/\/carrier2.anton.co.za\/carrier\/rate?code=\u0026hmac=1bd371bc2242ef442d3bdeb362ae2fa1655fbb10e3f11bfab931f66fd1f08420\u0026shop=mytest-46.myshopify.com\u0026signature=b402a37c15101a656e22c155e736e53b\u0026timestamp=1428189854","preferences_url":null,"app_url":"http:\/\/carrier2.anton.co.za?hmac=6396cc71d2ed42c37673ee83e9cd2ee4eb119c648275f02aaf5b68310a752a96\u0026shop=mytest-46.myshopify.com\u0026signature=240edb5b1fc721289d144c3e416ef834\u0026timestamp=1428189854","shop_proxy":null,"api_client":{"api_key":"75d76a51f1584bfa01e2049f53e3a87d","api_permissions_count":0,"application_url":"http:\/\/carrier2.anton.co.za","created_at":"2015-03-29T06:51:20-04:00","embedded":false,"handle":null,"id":728871,"kind":"oauth2","mode":"w","number":null,"pos_embedded":false,"support_url":"","title":"CarrierRates","visible":true,"contact_email":"antonfh@gmail.com","banner_url":"\/\/apps.shopify.com\/75d76a51f1584bfa01e2049f53e3a87d\/banner","application_icon":{"to_url":"https:\/\/cdn.shopify.com\/s\/files\/applications\/75d76a51f1584bfa01e2049f53e3a87d.png?1428186129"},"small_application_icon":{"to_url":"https:\/\/cdn.shopify.com\/s\/files\/applications\/75d76a51f1584bfa01e2049f53e3a87d-small.png?1428186129"},"application_developer":{"address1":"Serene Street","affiliate_share_style":"revshare","city":"Pretoria","company_name":"Antonfh","contact_first_name":"Anton","contact_last_name":"Heuschen","country":"za","created_at":"2015-03-25T17:59:08-04:00","email":"antonfh@gmail.com","handle":"antonfh","hst_number":"","id":313789,"im_handle":null,"im_type":null,"latitude":-25.79534,"longitude":28.29192,"name":"Antonfh","partner_manager_email":"ewa.johnson@shopify.com","partnership":"partner","phone":"0735301800","province":"Gauteng","support_email":"antonfh@gmail.com","updated_at":"2015-03-25T17:59:08-04:00","url":"","zip":"0043","application_percent":80.0,"theme_percent":"Default","affiliate_percent":20.0,"billing_account":{"business_id":7164971,"id":7164969,"business":{"company_name":"Antonfh","credit_card_id":null,"id":7164971,"payment_method":"paypal","paypal_account":"antonfh@gmail.com"}}},"api_links":[{"text":"C_CarrierRates","url":"https:\/\/carrier2.anton.co.za\/","location":"checkout details page","icon_path":"https:\/\/cdn.shopify.com\/s\/files\/applications\/75d76a51f1584bfa01e2049f53e3a87d-small.png?1428186129"}],"pos_api_links":[]}},"embedded":false}</w:t>
+    <w:bookmarkEnd w:id="0"/>
+    <w:p>
+      <w:r>
+        <w:t>{"api_permission":{"created_at":null,"id":null,"callback_url":"http:\/\/carrier2.anton.co.za\/carrier\/rate?code=\u0026hmac=1bd371bc2242ef442d3bdeb362ae2fa1655fbb10e3f11bfab931f66fd1f08420\u0026shop=mytest-46.myshopify.com\u0026signature=b402a37c15101a656e22c155e736e53b\u0026timestamp=1428189854","preferences_url":null,"app_url":"http:\/\/carrier2.anton.co.za?hmac=6396cc71d2ed42c37673ee83e9cd2ee4eb119c648275f02aaf5b68310a752a96\u0026shop=mytest-46.myshopify.com\u0026signature=240edb5b1fc721289d144c3e416ef834\u0026timestamp=1428189854","shop_proxy":null,"api_client":{"api_key":"75d76a51f1584bfa01e2049f53e3a87d","api_permissions_count":0,"application_url":"http:\/\/carrier2.anton.co.za","</w:t>
+      </w:r>
+    </w:p>
+    <w:p>
+      <w:r>
+        <w:t xml:space="preserve"> …</w:t>
+      </w:r>
+      <w:r>
+        <w:t xml:space="preserve"> page","icon_path":"https:\/\/cdn.shopify.com\/s\/files\/applications\/75d76a51f1584bfa01e2049f53e3a87d-small.png?1428186129"}],"pos_api_links":[]}},"embedded"</w:t>
+      </w:r>
+      <w:proofErr w:type="gramStart"/>
+      <w:r>
+        <w:t>:false</w:t>
+      </w:r>
+      <w:proofErr w:type="gramEnd"/>
+      <w:r>
+        <w:t>}</w:t>
       </w:r>
     </w:p>
     <w:p>
@@ -369,22 +403,59 @@
       <w:r>
         <w:t>after</w:t>
       </w:r>
-      <w:bookmarkStart w:id="0" w:name="_GoBack"/>
-      <w:bookmarkEnd w:id="0"/>
       <w:r>
         <w:t xml:space="preserve"> linking the app and returning the token (if you call it then with the code, </w:t>
       </w:r>
       <w:proofErr w:type="spellStart"/>
+      <w:proofErr w:type="gramStart"/>
       <w:r>
         <w:t>Api</w:t>
       </w:r>
       <w:proofErr w:type="spellEnd"/>
+      <w:proofErr w:type="gramEnd"/>
       <w:r>
         <w:t xml:space="preserve"> key and shared secret) – IT WILL ONLY RETUR THE TOKEN ONCE. So if you want to test your API and get no luck with a token, remove the app first from your store, then try again (else it will drive you mad trying to figure out why you are not getting your token)</w:t>
       </w:r>
     </w:p>
     <w:p/>
-    <w:p/>
+    <w:p>
+      <w:pPr>
+        <w:rPr>
+          <w:b/>
+        </w:rPr>
+      </w:pPr>
+      <w:r>
+        <w:rPr>
+          <w:b/>
+        </w:rPr>
+        <w:t>Guzzle or Curl standard</w:t>
+      </w:r>
+      <w:r>
+        <w:rPr>
+          <w:b/>
+        </w:rPr>
+        <w:t xml:space="preserve">? </w:t>
+      </w:r>
+    </w:p>
+    <w:p>
+      <w:r>
+        <w:t>Guzzle does not work as well as expected with Shopify – it as advisable to rather use a standard Curl function to make calls.</w:t>
+      </w:r>
+    </w:p>
+    <w:p>
+      <w:pPr>
+        <w:rPr>
+          <w:b/>
+        </w:rPr>
+      </w:pPr>
+    </w:p>
+    <w:p>
+      <w:pPr>
+        <w:rPr>
+          <w:b/>
+        </w:rPr>
+      </w:pPr>
+    </w:p>
     <w:p/>
     <w:p/>
     <w:p/>

</xml_diff>

<commit_message>
First complete run of installing app and working Store rates - clean up code, add comments, move functions and add details to my draft doc
</commit_message>
<xml_diff>
--- a/SHOPIFY AND CAKE.docx
+++ b/SHOPIFY AND CAKE.docx
@@ -14,6 +14,18 @@
         </w:rPr>
         <w:t>SHOPIFY AND CAKE</w:t>
       </w:r>
+      <w:r>
+        <w:rPr>
+          <w:b/>
+        </w:rPr>
+        <w:t xml:space="preserve"> – A DRAFT DOCUMENTING THE PROCESS AND </w:t>
+      </w:r>
+      <w:r>
+        <w:rPr>
+          <w:b/>
+        </w:rPr>
+        <w:t xml:space="preserve">NOTES </w:t>
+      </w:r>
     </w:p>
     <w:p/>
     <w:p>
@@ -27,7 +39,7 @@
         <w:t xml:space="preserve">Call: </w:t>
       </w:r>
       <w:r>
-        <w:t>http://carrier2.anton.co.za/?shop=mytest-46.myshopify.com</w:t>
+        <w:t>http://carrier2.anton.co.za/?shop=uafrica4.myshopify.com</w:t>
       </w:r>
     </w:p>
     <w:p/>
@@ -37,7 +49,6 @@
           <w:b/>
         </w:rPr>
       </w:pPr>
-      <w:bookmarkStart w:id="0" w:name="_GoBack"/>
       <w:r>
         <w:rPr>
           <w:b/>
@@ -45,7 +56,6 @@
         <w:t xml:space="preserve">Response: </w:t>
       </w:r>
     </w:p>
-    <w:bookmarkEnd w:id="0"/>
     <w:p>
       <w:r>
         <w:t>{"api_permission":{"created_at":null,"id":null,"callback_url":"http:\/\/carrier2.anton.co.za\/carrier\/rate?code=\u0026hmac=1bd371bc2242ef442d3bdeb362ae2fa1655fbb10e3f11bfab931f66fd1f08420\u0026shop=mytest-46.myshopify.com\u0026signature=b402a37c15101a656e22c155e736e53b\u0026timestamp=1428189854","preferences_url":null,"app_url":"http:\/\/carrier2.anton.co.za?hmac=6396cc71d2ed42c37673ee83e9cd2ee4eb119c648275f02aaf5b68310a752a96\u0026shop=mytest-46.myshopify.com\u0026signature=240edb5b1fc721289d144c3e416ef834\u0026timestamp=1428189854","shop_proxy":null,"api_client":{"api_key":"75d76a51f1584bfa01e2049f53e3a87d","api_permissions_count":0,"application_url":"http:\/\/carrier2.anton.co.za","</w:t>
@@ -244,25 +254,14 @@
         </w:rPr>
       </w:pPr>
       <w:r>
-        <w:t>http://carrier2.anton.co.za/?</w:t>
-      </w:r>
-      <w:r>
-        <w:rPr>
-          <w:b/>
-        </w:rPr>
-        <w:t>shop=mytest-46.myshopify.com</w:t>
-      </w:r>
-    </w:p>
-    <w:p>
-      <w:pPr>
-        <w:rPr>
-          <w:rStyle w:val="redirectviewstatusitem"/>
-          <w:rFonts w:ascii="Arial" w:hAnsi="Arial" w:cs="Arial"/>
-          <w:b/>
-          <w:bCs/>
-          <w:color w:val="000000"/>
-        </w:rPr>
-      </w:pPr>
+        <w:t>http://carrier2.anton.co.za</w:t>
+      </w:r>
+      <w:r>
+        <w:rPr>
+          <w:b/>
+        </w:rPr>
+        <w:t>/?shop=uafrica4.myshopify.com</w:t>
+      </w:r>
     </w:p>
     <w:p>
       <w:r>
@@ -336,7 +335,6 @@
     <w:p/>
     <w:p>
       <w:r>
-        <w:lastRenderedPageBreak/>
         <w:t xml:space="preserve">Take note, the call-back </w:t>
       </w:r>
       <w:proofErr w:type="spellStart"/>
@@ -359,6 +357,7 @@
         </w:numPr>
       </w:pPr>
       <w:r>
+        <w:lastRenderedPageBreak/>
         <w:t>The call back is an actually REST end point you would want to handle the token/</w:t>
       </w:r>
       <w:proofErr w:type="spellStart"/>
@@ -455,6 +454,219 @@
           <w:b/>
         </w:rPr>
       </w:pPr>
+      <w:r>
+        <w:rPr>
+          <w:b/>
+        </w:rPr>
+        <w:br w:type="page"/>
+      </w:r>
+    </w:p>
+    <w:p>
+      <w:pPr>
+        <w:rPr>
+          <w:b/>
+        </w:rPr>
+      </w:pPr>
+      <w:r>
+        <w:rPr>
+          <w:b/>
+        </w:rPr>
+        <w:lastRenderedPageBreak/>
+        <w:t xml:space="preserve">STEP BY </w:t>
+      </w:r>
+      <w:r>
+        <w:rPr>
+          <w:b/>
+        </w:rPr>
+        <w:t>STEP:</w:t>
+      </w:r>
+      <w:r>
+        <w:rPr>
+          <w:b/>
+        </w:rPr>
+        <w:t xml:space="preserve"> </w:t>
+      </w:r>
+    </w:p>
+    <w:p>
+      <w:pPr>
+        <w:rPr>
+          <w:b/>
+        </w:rPr>
+      </w:pPr>
+    </w:p>
+    <w:p>
+      <w:r>
+        <w:t xml:space="preserve">The process of using and installing the App, and Shopify seeing, and calling your API – are as follows: </w:t>
+      </w:r>
+    </w:p>
+    <w:p/>
+    <w:p>
+      <w:pPr>
+        <w:pStyle w:val="ListParagraph"/>
+        <w:numPr>
+          <w:ilvl w:val="0"/>
+          <w:numId w:val="2"/>
+        </w:numPr>
+      </w:pPr>
+      <w:r>
+        <w:t xml:space="preserve">The App is first called at the endpoint defined in your service – I will use </w:t>
+      </w:r>
+      <w:proofErr w:type="spellStart"/>
+      <w:r>
+        <w:t>MyApp</w:t>
+      </w:r>
+      <w:proofErr w:type="spellEnd"/>
+      <w:r>
+        <w:t xml:space="preserve"> when the call is made to your service and </w:t>
+      </w:r>
+      <w:proofErr w:type="spellStart"/>
+      <w:r>
+        <w:t>SFApp</w:t>
+      </w:r>
+      <w:proofErr w:type="spellEnd"/>
+      <w:r>
+        <w:t xml:space="preserve"> when it’s a call to Shopify (hopefully to resolve some confusion I experienced in reading some documentation) </w:t>
+      </w:r>
+    </w:p>
+    <w:p>
+      <w:pPr>
+        <w:ind w:left="720"/>
+      </w:pPr>
+      <w:r>
+        <w:t xml:space="preserve">To get the App installed (where one then needs to grant the app access) I call </w:t>
+      </w:r>
+      <w:proofErr w:type="spellStart"/>
+      <w:r>
+        <w:t>MyApp</w:t>
+      </w:r>
+      <w:proofErr w:type="spellEnd"/>
+      <w:r>
+        <w:t xml:space="preserve"> </w:t>
+      </w:r>
+      <w:r>
+        <w:t>with:</w:t>
+      </w:r>
+    </w:p>
+    <w:p>
+      <w:pPr>
+        <w:ind w:left="720" w:firstLine="720"/>
+        <w:rPr>
+          <w:b/>
+        </w:rPr>
+      </w:pPr>
+      <w:r>
+        <w:t>http://carrier2.anton.co.za/?shop=uafrica4.myshopify.com</w:t>
+      </w:r>
+    </w:p>
+    <w:p>
+      <w:r>
+        <w:tab/>
+        <w:t xml:space="preserve">This step simply redirects the user back to the </w:t>
+      </w:r>
+      <w:proofErr w:type="spellStart"/>
+      <w:r>
+        <w:t>shopify</w:t>
+      </w:r>
+      <w:proofErr w:type="spellEnd"/>
+      <w:r>
+        <w:t xml:space="preserve"> domain, as defined </w:t>
+      </w:r>
+      <w:r>
+        <w:t>in? Shop</w:t>
+      </w:r>
+      <w:r>
+        <w:t xml:space="preserve"> and </w:t>
+      </w:r>
+    </w:p>
+    <w:p>
+      <w:pPr>
+        <w:ind w:left="720"/>
+      </w:pPr>
+      <w:r>
+        <w:t xml:space="preserve">Creates the payload in a POST request to setup access and ask </w:t>
+      </w:r>
+      <w:proofErr w:type="spellStart"/>
+      <w:r>
+        <w:t>SFApp</w:t>
+      </w:r>
+      <w:proofErr w:type="spellEnd"/>
+      <w:r>
+        <w:t xml:space="preserve"> to send </w:t>
+      </w:r>
+      <w:proofErr w:type="spellStart"/>
+      <w:r>
+        <w:t>MyApp</w:t>
+      </w:r>
+      <w:proofErr w:type="spellEnd"/>
+      <w:r>
+        <w:t xml:space="preserve"> the token</w:t>
+      </w:r>
+    </w:p>
+    <w:p>
+      <w:pPr>
+        <w:ind w:left="720"/>
+      </w:pPr>
+      <w:r>
+        <w:t xml:space="preserve">The user is redirected to the Shopify </w:t>
+      </w:r>
+      <w:r>
+        <w:t xml:space="preserve">Shop page where they need to enable the App then and looks something like </w:t>
+      </w:r>
+      <w:r>
+        <w:t>below:</w:t>
+      </w:r>
+      <w:r>
+        <w:t xml:space="preserve"> </w:t>
+      </w:r>
+    </w:p>
+    <w:p>
+      <w:r>
+        <w:rPr>
+          <w:noProof/>
+          <w:lang w:eastAsia="en-ZA"/>
+        </w:rPr>
+        <w:drawing>
+          <wp:inline distT="0" distB="0" distL="0" distR="0">
+            <wp:extent cx="5731510" cy="3376930"/>
+            <wp:effectExtent l="0" t="0" r="2540" b="0"/>
+            <wp:docPr id="2" name="Picture 2"/>
+            <wp:cNvGraphicFramePr>
+              <a:graphicFrameLocks xmlns:a="http://schemas.openxmlformats.org/drawingml/2006/main" noChangeAspect="1"/>
+            </wp:cNvGraphicFramePr>
+            <a:graphic xmlns:a="http://schemas.openxmlformats.org/drawingml/2006/main">
+              <a:graphicData uri="http://schemas.openxmlformats.org/drawingml/2006/picture">
+                <pic:pic xmlns:pic="http://schemas.openxmlformats.org/drawingml/2006/picture">
+                  <pic:nvPicPr>
+                    <pic:cNvPr id="2" name="Install_App_Auth.PNG"/>
+                    <pic:cNvPicPr/>
+                  </pic:nvPicPr>
+                  <pic:blipFill>
+                    <a:blip r:embed="rId7">
+                      <a:extLst>
+                        <a:ext uri="{28A0092B-C50C-407E-A947-70E740481C1C}">
+                          <a14:useLocalDpi xmlns:a14="http://schemas.microsoft.com/office/drawing/2010/main" val="0"/>
+                        </a:ext>
+                      </a:extLst>
+                    </a:blip>
+                    <a:stretch>
+                      <a:fillRect/>
+                    </a:stretch>
+                  </pic:blipFill>
+                  <pic:spPr>
+                    <a:xfrm>
+                      <a:off x="0" y="0"/>
+                      <a:ext cx="5731510" cy="3376930"/>
+                    </a:xfrm>
+                    <a:prstGeom prst="rect">
+                      <a:avLst/>
+                    </a:prstGeom>
+                  </pic:spPr>
+                </pic:pic>
+              </a:graphicData>
+            </a:graphic>
+          </wp:inline>
+        </w:drawing>
+      </w:r>
     </w:p>
     <w:p/>
     <w:p/>
@@ -462,6 +674,406 @@
     <w:p/>
     <w:p/>
     <w:p/>
+    <w:p>
+      <w:pPr>
+        <w:pStyle w:val="ListParagraph"/>
+        <w:numPr>
+          <w:ilvl w:val="0"/>
+          <w:numId w:val="2"/>
+        </w:numPr>
+      </w:pPr>
+      <w:r>
+        <w:lastRenderedPageBreak/>
+        <w:t xml:space="preserve">The user, on clicking the Install &lt;App Name&gt; button is taken back to </w:t>
+      </w:r>
+      <w:proofErr w:type="spellStart"/>
+      <w:r>
+        <w:t>MyApp</w:t>
+      </w:r>
+      <w:proofErr w:type="spellEnd"/>
+      <w:r>
+        <w:t xml:space="preserve"> where the token is received. </w:t>
+      </w:r>
+    </w:p>
+    <w:p/>
+    <w:p>
+      <w:pPr>
+        <w:ind w:left="720"/>
+      </w:pPr>
+      <w:r>
+        <w:t xml:space="preserve">If our call to </w:t>
+      </w:r>
+      <w:proofErr w:type="spellStart"/>
+      <w:r>
+        <w:t>SFApp</w:t>
+      </w:r>
+      <w:proofErr w:type="spellEnd"/>
+      <w:r>
+        <w:t xml:space="preserve"> in the redirect in 1) was successful and the user clicked install, the </w:t>
+      </w:r>
+      <w:proofErr w:type="spellStart"/>
+      <w:r>
+        <w:t>SFApp</w:t>
+      </w:r>
+      <w:proofErr w:type="spellEnd"/>
+      <w:r>
+        <w:t xml:space="preserve"> will send us a token as payload along with some signature and </w:t>
+      </w:r>
+      <w:proofErr w:type="spellStart"/>
+      <w:r>
+        <w:t>hmac</w:t>
+      </w:r>
+      <w:proofErr w:type="spellEnd"/>
+      <w:r>
+        <w:t xml:space="preserve"> hashes we can use to verify the call came from Shopify. </w:t>
+      </w:r>
+    </w:p>
+    <w:p>
+      <w:pPr>
+        <w:ind w:left="720"/>
+      </w:pPr>
+      <w:r>
+        <w:t xml:space="preserve">Below and example when the call is processed on </w:t>
+      </w:r>
+      <w:proofErr w:type="spellStart"/>
+      <w:r>
+        <w:t>MyApp</w:t>
+      </w:r>
+      <w:proofErr w:type="spellEnd"/>
+      <w:r>
+        <w:t xml:space="preserve"> – simply showing that call was validated (The signature and </w:t>
+      </w:r>
+      <w:proofErr w:type="spellStart"/>
+      <w:r>
+        <w:t>hmac</w:t>
+      </w:r>
+      <w:proofErr w:type="spellEnd"/>
+      <w:r>
+        <w:t xml:space="preserve"> md5 checksums matched) and then showing what our token is and also showing token saved to Db (of course we </w:t>
+      </w:r>
+      <w:r>
+        <w:t>won’t</w:t>
+      </w:r>
+      <w:r>
+        <w:t xml:space="preserve"> echo the token on production)</w:t>
+      </w:r>
+    </w:p>
+    <w:p>
+      <w:pPr>
+        <w:ind w:left="720"/>
+      </w:pPr>
+    </w:p>
+    <w:p>
+      <w:pPr>
+        <w:ind w:left="720"/>
+      </w:pPr>
+      <w:r>
+        <w:rPr>
+          <w:noProof/>
+          <w:lang w:eastAsia="en-ZA"/>
+        </w:rPr>
+        <w:drawing>
+          <wp:inline distT="0" distB="0" distL="0" distR="0" wp14:anchorId="25551DF7" wp14:editId="4D6B4A79">
+            <wp:extent cx="5731510" cy="3079115"/>
+            <wp:effectExtent l="0" t="0" r="2540" b="6985"/>
+            <wp:docPr id="3" name="Picture 3"/>
+            <wp:cNvGraphicFramePr>
+              <a:graphicFrameLocks xmlns:a="http://schemas.openxmlformats.org/drawingml/2006/main" noChangeAspect="1"/>
+            </wp:cNvGraphicFramePr>
+            <a:graphic xmlns:a="http://schemas.openxmlformats.org/drawingml/2006/main">
+              <a:graphicData uri="http://schemas.openxmlformats.org/drawingml/2006/picture">
+                <pic:pic xmlns:pic="http://schemas.openxmlformats.org/drawingml/2006/picture">
+                  <pic:nvPicPr>
+                    <pic:cNvPr id="3" name="B606115.tmp"/>
+                    <pic:cNvPicPr/>
+                  </pic:nvPicPr>
+                  <pic:blipFill>
+                    <a:blip r:embed="rId8">
+                      <a:extLst>
+                        <a:ext uri="{28A0092B-C50C-407E-A947-70E740481C1C}">
+                          <a14:useLocalDpi xmlns:a14="http://schemas.microsoft.com/office/drawing/2010/main" val="0"/>
+                        </a:ext>
+                      </a:extLst>
+                    </a:blip>
+                    <a:stretch>
+                      <a:fillRect/>
+                    </a:stretch>
+                  </pic:blipFill>
+                  <pic:spPr>
+                    <a:xfrm>
+                      <a:off x="0" y="0"/>
+                      <a:ext cx="5731510" cy="3079115"/>
+                    </a:xfrm>
+                    <a:prstGeom prst="rect">
+                      <a:avLst/>
+                    </a:prstGeom>
+                  </pic:spPr>
+                </pic:pic>
+              </a:graphicData>
+            </a:graphic>
+          </wp:inline>
+        </w:drawing>
+      </w:r>
+    </w:p>
+    <w:p>
+      <w:r>
+        <w:br w:type="page"/>
+      </w:r>
+    </w:p>
+    <w:p>
+      <w:pPr>
+        <w:pStyle w:val="ListParagraph"/>
+        <w:numPr>
+          <w:ilvl w:val="0"/>
+          <w:numId w:val="2"/>
+        </w:numPr>
+      </w:pPr>
+      <w:r>
+        <w:lastRenderedPageBreak/>
+        <w:t xml:space="preserve">Token is saved and then we can call </w:t>
+      </w:r>
+      <w:proofErr w:type="spellStart"/>
+      <w:r>
+        <w:t>SfApp</w:t>
+      </w:r>
+      <w:proofErr w:type="spellEnd"/>
+      <w:r>
+        <w:t xml:space="preserve"> back again with the token and request App install on the Shop pages. </w:t>
+      </w:r>
+    </w:p>
+    <w:p>
+      <w:pPr>
+        <w:ind w:left="720"/>
+      </w:pPr>
+      <w:r>
+        <w:t xml:space="preserve">A payload will include the Header with Token, defined </w:t>
+      </w:r>
+      <w:proofErr w:type="gramStart"/>
+      <w:r>
+        <w:t>as :</w:t>
+      </w:r>
+      <w:proofErr w:type="gramEnd"/>
+      <w:r>
+        <w:t xml:space="preserve"> </w:t>
+      </w:r>
+    </w:p>
+    <w:p>
+      <w:pPr>
+        <w:ind w:left="720"/>
+      </w:pPr>
+      <w:r>
+        <w:t>X-Shopify-Access-Token</w:t>
+      </w:r>
+      <w:r>
+        <w:t xml:space="preserve"> &lt;your token data here? </w:t>
+      </w:r>
+    </w:p>
+    <w:p>
+      <w:pPr>
+        <w:ind w:left="720"/>
+      </w:pPr>
+    </w:p>
+    <w:p>
+      <w:pPr>
+        <w:ind w:left="720"/>
+      </w:pPr>
+      <w:r>
+        <w:t xml:space="preserve">Below and example of a call I made using a REST client to simulate this call (of course the API will call this) </w:t>
+      </w:r>
+    </w:p>
+    <w:p>
+      <w:pPr>
+        <w:ind w:left="720"/>
+      </w:pPr>
+    </w:p>
+    <w:p>
+      <w:pPr>
+        <w:ind w:left="720"/>
+      </w:pPr>
+      <w:r>
+        <w:rPr>
+          <w:noProof/>
+          <w:lang w:eastAsia="en-ZA"/>
+        </w:rPr>
+        <w:drawing>
+          <wp:inline distT="0" distB="0" distL="0" distR="0">
+            <wp:extent cx="5731510" cy="4211320"/>
+            <wp:effectExtent l="0" t="0" r="2540" b="0"/>
+            <wp:docPr id="4" name="Picture 4"/>
+            <wp:cNvGraphicFramePr>
+              <a:graphicFrameLocks xmlns:a="http://schemas.openxmlformats.org/drawingml/2006/main" noChangeAspect="1"/>
+            </wp:cNvGraphicFramePr>
+            <a:graphic xmlns:a="http://schemas.openxmlformats.org/drawingml/2006/main">
+              <a:graphicData uri="http://schemas.openxmlformats.org/drawingml/2006/picture">
+                <pic:pic xmlns:pic="http://schemas.openxmlformats.org/drawingml/2006/picture">
+                  <pic:nvPicPr>
+                    <pic:cNvPr id="4" name="InstallTheApp_finally.PNG"/>
+                    <pic:cNvPicPr/>
+                  </pic:nvPicPr>
+                  <pic:blipFill>
+                    <a:blip r:embed="rId9">
+                      <a:extLst>
+                        <a:ext uri="{28A0092B-C50C-407E-A947-70E740481C1C}">
+                          <a14:useLocalDpi xmlns:a14="http://schemas.microsoft.com/office/drawing/2010/main" val="0"/>
+                        </a:ext>
+                      </a:extLst>
+                    </a:blip>
+                    <a:stretch>
+                      <a:fillRect/>
+                    </a:stretch>
+                  </pic:blipFill>
+                  <pic:spPr>
+                    <a:xfrm>
+                      <a:off x="0" y="0"/>
+                      <a:ext cx="5731510" cy="4211320"/>
+                    </a:xfrm>
+                    <a:prstGeom prst="rect">
+                      <a:avLst/>
+                    </a:prstGeom>
+                  </pic:spPr>
+                </pic:pic>
+              </a:graphicData>
+            </a:graphic>
+          </wp:inline>
+        </w:drawing>
+      </w:r>
+    </w:p>
+    <w:p>
+      <w:pPr>
+        <w:ind w:left="720"/>
+      </w:pPr>
+    </w:p>
+    <w:p>
+      <w:pPr>
+        <w:ind w:left="720"/>
+      </w:pPr>
+    </w:p>
+    <w:p>
+      <w:pPr>
+        <w:ind w:left="720"/>
+      </w:pPr>
+    </w:p>
+    <w:p>
+      <w:pPr>
+        <w:ind w:left="720"/>
+      </w:pPr>
+    </w:p>
+    <w:p>
+      <w:pPr>
+        <w:ind w:left="720"/>
+      </w:pPr>
+    </w:p>
+    <w:p>
+      <w:pPr>
+        <w:ind w:left="720"/>
+      </w:pPr>
+    </w:p>
+    <w:p>
+      <w:pPr>
+        <w:ind w:left="720"/>
+      </w:pPr>
+    </w:p>
+    <w:p>
+      <w:pPr>
+        <w:ind w:left="720"/>
+      </w:pPr>
+    </w:p>
+    <w:p>
+      <w:pPr>
+        <w:ind w:left="720"/>
+      </w:pPr>
+    </w:p>
+    <w:p>
+      <w:pPr>
+        <w:pStyle w:val="ListParagraph"/>
+        <w:numPr>
+          <w:ilvl w:val="0"/>
+          <w:numId w:val="2"/>
+        </w:numPr>
+      </w:pPr>
+      <w:r>
+        <w:t xml:space="preserve">Now only will Shopify Activate the app on the client facing store : and you should see a rates drop down once you check out : </w:t>
+      </w:r>
+    </w:p>
+    <w:p>
+      <w:pPr>
+        <w:ind w:left="720"/>
+      </w:pPr>
+      <w:r>
+        <w:t xml:space="preserve">The Shop Admin will also see the app listed in their admin panel view of Apps (and will appear as below, hopefully with a better background image) </w:t>
+      </w:r>
+    </w:p>
+    <w:p>
+      <w:pPr>
+        <w:ind w:left="720"/>
+      </w:pPr>
+    </w:p>
+    <w:p>
+      <w:pPr>
+        <w:ind w:left="720"/>
+      </w:pPr>
+      <w:r>
+        <w:rPr>
+          <w:noProof/>
+          <w:lang w:eastAsia="en-ZA"/>
+        </w:rPr>
+        <w:drawing>
+          <wp:inline distT="0" distB="0" distL="0" distR="0">
+            <wp:extent cx="5675630" cy="2867223"/>
+            <wp:effectExtent l="0" t="0" r="1270" b="9525"/>
+            <wp:docPr id="5" name="Picture 5"/>
+            <wp:cNvGraphicFramePr>
+              <a:graphicFrameLocks xmlns:a="http://schemas.openxmlformats.org/drawingml/2006/main" noChangeAspect="1"/>
+            </wp:cNvGraphicFramePr>
+            <a:graphic xmlns:a="http://schemas.openxmlformats.org/drawingml/2006/main">
+              <a:graphicData uri="http://schemas.openxmlformats.org/drawingml/2006/picture">
+                <pic:pic xmlns:pic="http://schemas.openxmlformats.org/drawingml/2006/picture">
+                  <pic:nvPicPr>
+                    <pic:cNvPr id="5" name="B609F86.tmp"/>
+                    <pic:cNvPicPr/>
+                  </pic:nvPicPr>
+                  <pic:blipFill rotWithShape="1">
+                    <a:blip r:embed="rId10">
+                      <a:extLst>
+                        <a:ext uri="{28A0092B-C50C-407E-A947-70E740481C1C}">
+                          <a14:useLocalDpi xmlns:a14="http://schemas.microsoft.com/office/drawing/2010/main" val="0"/>
+                        </a:ext>
+                      </a:extLst>
+                    </a:blip>
+                    <a:srcRect l="851" t="8242" r="33391" b="38187"/>
+                    <a:stretch/>
+                  </pic:blipFill>
+                  <pic:spPr bwMode="auto">
+                    <a:xfrm>
+                      <a:off x="0" y="0"/>
+                      <a:ext cx="5687003" cy="2872968"/>
+                    </a:xfrm>
+                    <a:prstGeom prst="rect">
+                      <a:avLst/>
+                    </a:prstGeom>
+                    <a:ln>
+                      <a:noFill/>
+                    </a:ln>
+                    <a:extLst>
+                      <a:ext uri="{53640926-AAD7-44D8-BBD7-CCE9431645EC}">
+                        <a14:shadowObscured xmlns:a14="http://schemas.microsoft.com/office/drawing/2010/main"/>
+                      </a:ext>
+                    </a:extLst>
+                  </pic:spPr>
+                </pic:pic>
+              </a:graphicData>
+            </a:graphic>
+          </wp:inline>
+        </w:drawing>
+      </w:r>
+    </w:p>
+    <w:p>
+      <w:pPr>
+        <w:ind w:left="720"/>
+      </w:pPr>
+      <w:bookmarkStart w:id="0" w:name="_GoBack"/>
+      <w:bookmarkEnd w:id="0"/>
+    </w:p>
     <w:sectPr>
       <w:pgSz w:w="11906" w:h="16838"/>
       <w:pgMar w:top="1440" w:right="1440" w:bottom="1440" w:left="1440" w:header="708" w:footer="708" w:gutter="0"/>
@@ -475,9 +1087,9 @@
 <file path=word/numbering.xml><?xml version="1.0" encoding="utf-8"?>
 <w:numbering xmlns:wpc="http://schemas.microsoft.com/office/word/2010/wordprocessingCanvas" xmlns:mc="http://schemas.openxmlformats.org/markup-compatibility/2006" xmlns:o="urn:schemas-microsoft-com:office:office" xmlns:r="http://schemas.openxmlformats.org/officeDocument/2006/relationships" xmlns:m="http://schemas.openxmlformats.org/officeDocument/2006/math" xmlns:v="urn:schemas-microsoft-com:vml" xmlns:wp14="http://schemas.microsoft.com/office/word/2010/wordprocessingDrawing" xmlns:wp="http://schemas.openxmlformats.org/drawingml/2006/wordprocessingDrawing" xmlns:w10="urn:schemas-microsoft-com:office:word" xmlns:w="http://schemas.openxmlformats.org/wordprocessingml/2006/main" xmlns:w14="http://schemas.microsoft.com/office/word/2010/wordml" xmlns:w15="http://schemas.microsoft.com/office/word/2012/wordml" xmlns:wpg="http://schemas.microsoft.com/office/word/2010/wordprocessingGroup" xmlns:wpi="http://schemas.microsoft.com/office/word/2010/wordprocessingInk" xmlns:wne="http://schemas.microsoft.com/office/word/2006/wordml" xmlns:wps="http://schemas.microsoft.com/office/word/2010/wordprocessingShape" mc:Ignorable="w14 w15 wp14">
   <w:abstractNum w:abstractNumId="0">
-    <w:nsid w:val="273F596A"/>
+    <w:nsid w:val="0CF07C9F"/>
     <w:multiLevelType w:val="hybridMultilevel"/>
-    <w:tmpl w:val="E7123B1A"/>
+    <w:tmpl w:val="C2A23CD0"/>
     <w:lvl w:ilvl="0" w:tplc="1C090011">
       <w:start w:val="1"/>
       <w:numFmt w:val="decimal"/>
@@ -563,7 +1175,99 @@
       </w:pPr>
     </w:lvl>
   </w:abstractNum>
+  <w:abstractNum w:abstractNumId="1">
+    <w:nsid w:val="273F596A"/>
+    <w:multiLevelType w:val="hybridMultilevel"/>
+    <w:tmpl w:val="E7123B1A"/>
+    <w:lvl w:ilvl="0" w:tplc="1C090011">
+      <w:start w:val="1"/>
+      <w:numFmt w:val="decimal"/>
+      <w:lvlText w:val="%1)"/>
+      <w:lvlJc w:val="left"/>
+      <w:pPr>
+        <w:ind w:left="720" w:hanging="360"/>
+      </w:pPr>
+      <w:rPr>
+        <w:rFonts w:hint="default"/>
+      </w:rPr>
+    </w:lvl>
+    <w:lvl w:ilvl="1" w:tplc="1C090019" w:tentative="1">
+      <w:start w:val="1"/>
+      <w:numFmt w:val="lowerLetter"/>
+      <w:lvlText w:val="%2."/>
+      <w:lvlJc w:val="left"/>
+      <w:pPr>
+        <w:ind w:left="1440" w:hanging="360"/>
+      </w:pPr>
+    </w:lvl>
+    <w:lvl w:ilvl="2" w:tplc="1C09001B" w:tentative="1">
+      <w:start w:val="1"/>
+      <w:numFmt w:val="lowerRoman"/>
+      <w:lvlText w:val="%3."/>
+      <w:lvlJc w:val="right"/>
+      <w:pPr>
+        <w:ind w:left="2160" w:hanging="180"/>
+      </w:pPr>
+    </w:lvl>
+    <w:lvl w:ilvl="3" w:tplc="1C09000F" w:tentative="1">
+      <w:start w:val="1"/>
+      <w:numFmt w:val="decimal"/>
+      <w:lvlText w:val="%4."/>
+      <w:lvlJc w:val="left"/>
+      <w:pPr>
+        <w:ind w:left="2880" w:hanging="360"/>
+      </w:pPr>
+    </w:lvl>
+    <w:lvl w:ilvl="4" w:tplc="1C090019" w:tentative="1">
+      <w:start w:val="1"/>
+      <w:numFmt w:val="lowerLetter"/>
+      <w:lvlText w:val="%5."/>
+      <w:lvlJc w:val="left"/>
+      <w:pPr>
+        <w:ind w:left="3600" w:hanging="360"/>
+      </w:pPr>
+    </w:lvl>
+    <w:lvl w:ilvl="5" w:tplc="1C09001B" w:tentative="1">
+      <w:start w:val="1"/>
+      <w:numFmt w:val="lowerRoman"/>
+      <w:lvlText w:val="%6."/>
+      <w:lvlJc w:val="right"/>
+      <w:pPr>
+        <w:ind w:left="4320" w:hanging="180"/>
+      </w:pPr>
+    </w:lvl>
+    <w:lvl w:ilvl="6" w:tplc="1C09000F" w:tentative="1">
+      <w:start w:val="1"/>
+      <w:numFmt w:val="decimal"/>
+      <w:lvlText w:val="%7."/>
+      <w:lvlJc w:val="left"/>
+      <w:pPr>
+        <w:ind w:left="5040" w:hanging="360"/>
+      </w:pPr>
+    </w:lvl>
+    <w:lvl w:ilvl="7" w:tplc="1C090019" w:tentative="1">
+      <w:start w:val="1"/>
+      <w:numFmt w:val="lowerLetter"/>
+      <w:lvlText w:val="%8."/>
+      <w:lvlJc w:val="left"/>
+      <w:pPr>
+        <w:ind w:left="5760" w:hanging="360"/>
+      </w:pPr>
+    </w:lvl>
+    <w:lvl w:ilvl="8" w:tplc="1C09001B" w:tentative="1">
+      <w:start w:val="1"/>
+      <w:numFmt w:val="lowerRoman"/>
+      <w:lvlText w:val="%9."/>
+      <w:lvlJc w:val="right"/>
+      <w:pPr>
+        <w:ind w:left="6480" w:hanging="180"/>
+      </w:pPr>
+    </w:lvl>
+  </w:abstractNum>
   <w:num w:numId="1">
+    <w:abstractNumId w:val="1"/>
+  </w:num>
+  <w:num w:numId="2">
     <w:abstractNumId w:val="0"/>
   </w:num>
 </w:numbering>

</xml_diff>

<commit_message>
Fix assignment error and wrong Component init
</commit_message>
<xml_diff>
--- a/SHOPIFY AND CAKE.docx
+++ b/SHOPIFY AND CAKE.docx
@@ -1071,8 +1071,106 @@
       <w:pPr>
         <w:ind w:left="720"/>
       </w:pPr>
+    </w:p>
+    <w:p>
+      <w:pPr>
+        <w:ind w:left="720"/>
+      </w:pPr>
+    </w:p>
+    <w:p>
+      <w:pPr>
+        <w:pStyle w:val="ListParagraph"/>
+        <w:numPr>
+          <w:ilvl w:val="0"/>
+          <w:numId w:val="2"/>
+        </w:numPr>
+      </w:pPr>
+      <w:r>
+        <w:t xml:space="preserve">A validated app will </w:t>
+      </w:r>
+      <w:proofErr w:type="spellStart"/>
+      <w:r>
+        <w:t>shop</w:t>
+      </w:r>
+      <w:proofErr w:type="spellEnd"/>
+      <w:r>
+        <w:t xml:space="preserve"> up in the Store (</w:t>
+      </w:r>
+      <w:proofErr w:type="spellStart"/>
+      <w:r>
+        <w:t>myShop</w:t>
+      </w:r>
+      <w:proofErr w:type="spellEnd"/>
+      <w:r>
+        <w:t>) during check out – on payment step, and show a drop down listing all the rates you define from your API (</w:t>
+      </w:r>
+      <w:proofErr w:type="spellStart"/>
+      <w:r>
+        <w:t>MyApp</w:t>
+      </w:r>
+      <w:proofErr w:type="spellEnd"/>
+      <w:r>
+        <w:t xml:space="preserve">) </w:t>
+      </w:r>
       <w:bookmarkStart w:id="0" w:name="_GoBack"/>
       <w:bookmarkEnd w:id="0"/>
+    </w:p>
+    <w:p>
+      <w:r>
+        <w:rPr>
+          <w:noProof/>
+          <w:lang w:eastAsia="en-ZA"/>
+        </w:rPr>
+        <w:lastRenderedPageBreak/>
+        <w:drawing>
+          <wp:inline distT="0" distB="0" distL="0" distR="0">
+            <wp:extent cx="6184900" cy="5436219"/>
+            <wp:effectExtent l="0" t="0" r="6350" b="0"/>
+            <wp:docPr id="7" name="Picture 7"/>
+            <wp:cNvGraphicFramePr>
+              <a:graphicFrameLocks xmlns:a="http://schemas.openxmlformats.org/drawingml/2006/main" noChangeAspect="1"/>
+            </wp:cNvGraphicFramePr>
+            <a:graphic xmlns:a="http://schemas.openxmlformats.org/drawingml/2006/main">
+              <a:graphicData uri="http://schemas.openxmlformats.org/drawingml/2006/picture">
+                <pic:pic xmlns:pic="http://schemas.openxmlformats.org/drawingml/2006/picture">
+                  <pic:nvPicPr>
+                    <pic:cNvPr id="7" name="144A636.tmp"/>
+                    <pic:cNvPicPr/>
+                  </pic:nvPicPr>
+                  <pic:blipFill rotWithShape="1">
+                    <a:blip r:embed="rId11">
+                      <a:extLst>
+                        <a:ext uri="{28A0092B-C50C-407E-A947-70E740481C1C}">
+                          <a14:useLocalDpi xmlns:a14="http://schemas.microsoft.com/office/drawing/2010/main" val="0"/>
+                        </a:ext>
+                      </a:extLst>
+                    </a:blip>
+                    <a:srcRect l="16785" t="21428" r="25216"/>
+                    <a:stretch/>
+                  </pic:blipFill>
+                  <pic:spPr bwMode="auto">
+                    <a:xfrm>
+                      <a:off x="0" y="0"/>
+                      <a:ext cx="6211948" cy="5459993"/>
+                    </a:xfrm>
+                    <a:prstGeom prst="rect">
+                      <a:avLst/>
+                    </a:prstGeom>
+                    <a:ln>
+                      <a:noFill/>
+                    </a:ln>
+                    <a:extLst>
+                      <a:ext uri="{53640926-AAD7-44D8-BBD7-CCE9431645EC}">
+                        <a14:shadowObscured xmlns:a14="http://schemas.microsoft.com/office/drawing/2010/main"/>
+                      </a:ext>
+                    </a:extLst>
+                  </pic:spPr>
+                </pic:pic>
+              </a:graphicData>
+            </a:graphic>
+          </wp:inline>
+        </w:drawing>
+      </w:r>
     </w:p>
     <w:sectPr>
       <w:pgSz w:w="11906" w:h="16838"/>

</xml_diff>